<commit_message>
adding additional answers to doc
</commit_message>
<xml_diff>
--- a/Starter_Code/Crowdfunding_JimLao.docx
+++ b/Starter_Code/Crowdfunding_JimLao.docx
@@ -88,6 +88,59 @@
     <w:p>
       <w:r>
         <w:t>We could have looked at a graph or chart comparing the different countries and look to see which campaigns were more successful there and look at also what different types of campaigns were typically launched in their respective areas. We could’ve possibly done a comparison on the time length a campaign ran to see if those that were ran longer were more successful or not. Do a comparison of the total average of donation by country to see if one country or another is willing to spend more money on a certain campaign or not.</w:t>
+      </w:r>
+    </w:p>
+    <w:p>
+      <w:r>
+        <w:br w:type="page"/>
+      </w:r>
+    </w:p>
+    <w:p>
+      <w:pPr>
+        <w:rPr>
+          <w:b/>
+          <w:bCs/>
+        </w:rPr>
+      </w:pPr>
+    </w:p>
+    <w:p>
+      <w:pPr>
+        <w:rPr>
+          <w:b/>
+          <w:bCs/>
+        </w:rPr>
+      </w:pPr>
+      <w:r>
+        <w:rPr>
+          <w:b/>
+          <w:bCs/>
+        </w:rPr>
+        <w:t>Use your data to determine whether the mean or the median better summarizes the data.</w:t>
+      </w:r>
+    </w:p>
+    <w:p>
+      <w:r>
+        <w:t>The mean would better represent this data set since there are a lot of counts that are in the thousands and if we were to limit it to just the median, we would be misrepresenting the data as we have records that are way above the median.</w:t>
+      </w:r>
+    </w:p>
+    <w:p>
+      <w:pPr>
+        <w:rPr>
+          <w:b/>
+          <w:bCs/>
+        </w:rPr>
+      </w:pPr>
+      <w:r>
+        <w:rPr>
+          <w:b/>
+          <w:bCs/>
+        </w:rPr>
+        <w:t>Use your data to determine if there is more variability with successful or unsuccessful campaigns. Does this make sense? Why or why not?</w:t>
+      </w:r>
+    </w:p>
+    <w:p>
+      <w:r>
+        <w:t xml:space="preserve">There is more variability in successful campaigns. This does makes sense as to the goal for each campaign is different from one another. Some have low goals while others have very high goals. So, we will see a change in the data provided. Since the goal is not the same across the data set so there would be a fixed pattern in the data since we did not have a same goal or similar goal with the dataset provided. </w:t>
       </w:r>
     </w:p>
     <w:sectPr>

</xml_diff>